<commit_message>
Updated file with new Bar menu images
</commit_message>
<xml_diff>
--- a/PlantillaDocumentacion.docx
+++ b/PlantillaDocumentacion.docx
@@ -1306,13 +1306,8 @@
       <w:r>
         <w:instrText xml:space="preserve"> XE "</w:instrText>
       </w:r>
-      <w:proofErr w:type="spellStart"/>
-      <w:r>
-        <w:instrText>Introducción:Temática</w:instrText>
-      </w:r>
-      <w:proofErr w:type="spellEnd"/>
-      <w:r>
-        <w:instrText xml:space="preserve"> del proyecto</w:instrText>
+      <w:r>
+        <w:instrText>Introducción:Temática del proyecto</w:instrText>
       </w:r>
       <w:r>
         <w:instrText xml:space="preserve">" </w:instrText>
@@ -1372,7 +1367,7 @@
         </w:rPr>
       </w:pPr>
       <w:r>
-        <w:t>El código de Jeroquest ha sido modificado ha sido modificado en dos frentes, por un lado, se han incluido personajes nuevos que fueron en algún momento exámenes de la asignatura de Metodología de Programación; por otro, se ha modificado el código necesario para que la interfaz de Meroquest se pueda conectar correctamente con Jeroquest. Ninguna de estas modificaciones se presenta como evaluable ya que no implementan nada nuevo en lo que respecta a la interfaz.</w:t>
+        <w:t>El código de Jeroquest ha sido modificado en dos frentes, por un lado, se han incluido personajes nuevos que fueron en algún momento exámenes de la asignatura de Metodología de Programación; por otro, se ha modificado el código necesario para que la interfaz de Meroquest se pueda conectar correctamente con Jeroquest. Ninguna de estas modificaciones se presenta como evaluable ya que no implementan nada nuevo en lo que respecta a la interfaz.</w:t>
       </w:r>
       <w:r>
         <w:t xml:space="preserve"> Debido al incremento en personajes realizado como práctica para la asignatura de Metodología de Programación hace un año, algunos errores en el código de Jeroquest se han tenido que parchear rápidamente mediante el uso de try-catch para capturar excepciones.</w:t>
@@ -1407,19 +1402,11 @@
       <w:r>
         <w:instrText xml:space="preserve"> XE "</w:instrText>
       </w:r>
-      <w:proofErr w:type="spellStart"/>
       <w:r>
         <w:instrText>Introducción:</w:instrText>
       </w:r>
       <w:r>
-        <w:instrText>Guía</w:instrText>
-      </w:r>
-      <w:proofErr w:type="spellEnd"/>
-      <w:r>
-        <w:instrText xml:space="preserve"> de usuario básica</w:instrText>
-      </w:r>
-      <w:r>
-        <w:instrText xml:space="preserve">" </w:instrText>
+        <w:instrText xml:space="preserve">Guía de usuario básica" </w:instrText>
       </w:r>
       <w:r>
         <w:fldChar w:fldCharType="end"/>
@@ -1443,30 +1430,11 @@
       <w:r>
         <w:instrText xml:space="preserve"> XE "</w:instrText>
       </w:r>
-      <w:proofErr w:type="spellStart"/>
       <w:r>
         <w:instrText>Introducción:</w:instrText>
       </w:r>
       <w:r>
-        <w:instrText>Guía</w:instrText>
-      </w:r>
-      <w:proofErr w:type="spellEnd"/>
-      <w:r>
-        <w:instrText xml:space="preserve"> de usuario </w:instrText>
-      </w:r>
-      <w:proofErr w:type="spellStart"/>
-      <w:r>
-        <w:instrText>básica</w:instrText>
-      </w:r>
-      <w:r>
-        <w:instrText>:Uso</w:instrText>
-      </w:r>
-      <w:proofErr w:type="spellEnd"/>
-      <w:r>
-        <w:instrText xml:space="preserve"> general</w:instrText>
-      </w:r>
-      <w:r>
-        <w:instrText xml:space="preserve">" </w:instrText>
+        <w:instrText xml:space="preserve">Guía de usuario básica:Uso general" </w:instrText>
       </w:r>
       <w:r>
         <w:fldChar w:fldCharType="end"/>
@@ -1630,27 +1598,11 @@
       <w:r>
         <w:instrText xml:space="preserve"> XE "</w:instrText>
       </w:r>
-      <w:proofErr w:type="spellStart"/>
       <w:r>
         <w:instrText>Introducción:</w:instrText>
       </w:r>
       <w:r>
-        <w:instrText>Guía</w:instrText>
-      </w:r>
-      <w:proofErr w:type="spellEnd"/>
-      <w:r>
-        <w:instrText xml:space="preserve"> de usuario </w:instrText>
-      </w:r>
-      <w:proofErr w:type="spellStart"/>
-      <w:r>
-        <w:instrText>básica:Uso</w:instrText>
-      </w:r>
-      <w:proofErr w:type="spellEnd"/>
-      <w:r>
-        <w:instrText xml:space="preserve"> avanzado</w:instrText>
-      </w:r>
-      <w:r>
-        <w:instrText xml:space="preserve">" </w:instrText>
+        <w:instrText xml:space="preserve">Guía de usuario básica:Uso avanzado" </w:instrText>
       </w:r>
       <w:r>
         <w:fldChar w:fldCharType="end"/>
@@ -1852,10 +1804,7 @@
         <w:instrText>Introducción:</w:instrText>
       </w:r>
       <w:r>
-        <w:instrText>Especificaciones técnicas - Vista rápida</w:instrText>
-      </w:r>
-      <w:r>
-        <w:instrText xml:space="preserve">" </w:instrText>
+        <w:instrText xml:space="preserve">Especificaciones técnicas - Vista rápida" </w:instrText>
       </w:r>
       <w:r>
         <w:fldChar w:fldCharType="end"/>
@@ -2153,7 +2102,15 @@
         <w:jc w:val="both"/>
       </w:pPr>
       <w:r>
-        <w:t>Una vez finalizado el juego Jeroquest, se mostrará una ventana de información (</w:t>
+        <w:t xml:space="preserve">Una vez finalizado el juego </w:t>
+      </w:r>
+      <w:proofErr w:type="spellStart"/>
+      <w:r>
+        <w:t>Jeroquest</w:t>
+      </w:r>
+      <w:proofErr w:type="spellEnd"/>
+      <w:r>
+        <w:t>, se mostrará una ventana de información (</w:t>
       </w:r>
       <w:proofErr w:type="spellStart"/>
       <w:r>
@@ -2184,13 +2141,7 @@
         <w:fldChar w:fldCharType="begin"/>
       </w:r>
       <w:r>
-        <w:instrText xml:space="preserve"> XE "</w:instrText>
-      </w:r>
-      <w:r>
-        <w:instrText>Bloques</w:instrText>
-      </w:r>
-      <w:r>
-        <w:instrText xml:space="preserve">" </w:instrText>
+        <w:instrText xml:space="preserve"> XE "Bloques" </w:instrText>
       </w:r>
       <w:r>
         <w:fldChar w:fldCharType="end"/>
@@ -2209,16 +2160,8 @@
         <w:fldChar w:fldCharType="begin"/>
       </w:r>
       <w:r>
-        <w:instrText xml:space="preserve"> XE "</w:instrText>
-      </w:r>
-      <w:proofErr w:type="spellStart"/>
-      <w:r>
-        <w:instrText>Bloques</w:instrText>
-      </w:r>
-      <w:r>
-        <w:instrText>:Bloque</w:instrText>
-      </w:r>
-      <w:proofErr w:type="spellEnd"/>
+        <w:instrText xml:space="preserve"> XE "Bloques:Bloque</w:instrText>
+      </w:r>
       <w:r>
         <w:instrText xml:space="preserve"> </w:instrText>
       </w:r>
@@ -2229,10 +2172,7 @@
         <w:instrText>.</w:instrText>
       </w:r>
       <w:r>
-        <w:instrText xml:space="preserve"> Ventana y eventos</w:instrText>
-      </w:r>
-      <w:r>
-        <w:instrText xml:space="preserve">" </w:instrText>
+        <w:instrText xml:space="preserve"> Ventana y eventos" </w:instrText>
       </w:r>
       <w:r>
         <w:fldChar w:fldCharType="end"/>
@@ -2254,13 +2194,8 @@
         <w:fldChar w:fldCharType="begin"/>
       </w:r>
       <w:r>
-        <w:instrText xml:space="preserve"> XE "</w:instrText>
-      </w:r>
-      <w:proofErr w:type="spellStart"/>
-      <w:r>
-        <w:instrText>Bloques:Bloque</w:instrText>
-      </w:r>
-      <w:proofErr w:type="spellEnd"/>
+        <w:instrText xml:space="preserve"> XE "Bloques:Bloque</w:instrText>
+      </w:r>
       <w:r>
         <w:instrText xml:space="preserve"> </w:instrText>
       </w:r>
@@ -2271,21 +2206,7 @@
         <w:instrText>.</w:instrText>
       </w:r>
       <w:r>
-        <w:instrText xml:space="preserve"> Ventana y </w:instrText>
-      </w:r>
-      <w:proofErr w:type="spellStart"/>
-      <w:r>
-        <w:instrText>eventos</w:instrText>
-      </w:r>
-      <w:r>
-        <w:instrText>:Barra</w:instrText>
-      </w:r>
-      <w:proofErr w:type="spellEnd"/>
-      <w:r>
-        <w:instrText xml:space="preserve"> de menús con algunos menús y submenús</w:instrText>
-      </w:r>
-      <w:r>
-        <w:instrText xml:space="preserve">" </w:instrText>
+        <w:instrText xml:space="preserve"> Ventana y eventos:Barra de menús con algunos menús y submenús" </w:instrText>
       </w:r>
       <w:r>
         <w:fldChar w:fldCharType="end"/>
@@ -2813,16 +2734,16 @@
         <mc:AlternateContent>
           <mc:Choice Requires="wps">
             <w:drawing>
-              <wp:anchor distT="45720" distB="45720" distL="114300" distR="114300" simplePos="0" relativeHeight="251662336" behindDoc="0" locked="0" layoutInCell="1" allowOverlap="1" wp14:anchorId="67188E50" wp14:editId="567F6785">
+              <wp:anchor distT="45720" distB="45720" distL="114300" distR="114300" simplePos="0" relativeHeight="251662336" behindDoc="0" locked="0" layoutInCell="1" allowOverlap="1" wp14:anchorId="67188E50" wp14:editId="14C5ACB7">
                 <wp:simplePos x="0" y="0"/>
                 <wp:positionH relativeFrom="column">
-                  <wp:posOffset>2785110</wp:posOffset>
+                  <wp:posOffset>3036570</wp:posOffset>
                 </wp:positionH>
                 <wp:positionV relativeFrom="paragraph">
                   <wp:posOffset>10160</wp:posOffset>
                 </wp:positionV>
-                <wp:extent cx="3307080" cy="739140"/>
-                <wp:effectExtent l="0" t="0" r="26670" b="22860"/>
+                <wp:extent cx="3063240" cy="1219200"/>
+                <wp:effectExtent l="0" t="0" r="22860" b="19050"/>
                 <wp:wrapSquare wrapText="bothSides"/>
                 <wp:docPr id="5" name="Cuadro de texto 2"/>
                 <wp:cNvGraphicFramePr>
@@ -2837,7 +2758,7 @@
                       <wps:spPr bwMode="auto">
                         <a:xfrm>
                           <a:off x="0" y="0"/>
-                          <a:ext cx="3307080" cy="739140"/>
+                          <a:ext cx="3063240" cy="1219200"/>
                         </a:xfrm>
                         <a:prstGeom prst="rect">
                           <a:avLst/>
@@ -2880,7 +2801,34 @@
                             </w:r>
                             <w:proofErr w:type="spellEnd"/>
                             <w:r>
-                              <w:t>: Muestra información general sobre Meroquest y su objetivo.</w:t>
+                              <w:t xml:space="preserve">: Muestra información general sobre </w:t>
+                            </w:r>
+                            <w:proofErr w:type="spellStart"/>
+                            <w:r>
+                              <w:t>Meroquest</w:t>
+                            </w:r>
+                            <w:proofErr w:type="spellEnd"/>
+                            <w:r>
+                              <w:t xml:space="preserve"> y su objetivo.</w:t>
+                            </w:r>
+                          </w:p>
+                          <w:p>
+                            <w:proofErr w:type="spellStart"/>
+                            <w:r>
+                              <w:rPr>
+                                <w:rStyle w:val="CodeCar"/>
+                              </w:rPr>
+                              <w:t>Ayuda</w:t>
+                            </w:r>
+                            <w:proofErr w:type="spellEnd"/>
+                            <w:r>
+                              <w:rPr>
+                                <w:rStyle w:val="CodeCar"/>
+                              </w:rPr>
+                              <w:t xml:space="preserve"> &gt; Código &gt; GitHub</w:t>
+                            </w:r>
+                            <w:r>
+                              <w:t>: Abre una ventana en el navegador al repositorio de este proyecto.</w:t>
                             </w:r>
                           </w:p>
                         </w:txbxContent>
@@ -2902,7 +2850,7 @@
           </mc:Choice>
           <mc:Fallback>
             <w:pict>
-              <v:shape w14:anchorId="67188E50" id="_x0000_s1028" type="#_x0000_t202" style="position:absolute;margin-left:219.3pt;margin-top:.8pt;width:260.4pt;height:58.2pt;z-index:251662336;visibility:visible;mso-wrap-style:square;mso-width-percent:0;mso-height-percent:0;mso-wrap-distance-left:9pt;mso-wrap-distance-top:3.6pt;mso-wrap-distance-right:9pt;mso-wrap-distance-bottom:3.6pt;mso-position-horizontal:absolute;mso-position-horizontal-relative:text;mso-position-vertical:absolute;mso-position-vertical-relative:text;mso-width-percent:0;mso-height-percent:0;mso-width-relative:margin;mso-height-relative:margin;v-text-anchor:top" o:gfxdata="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">
+              <v:shape w14:anchorId="67188E50" id="_x0000_s1028" type="#_x0000_t202" style="position:absolute;margin-left:239.1pt;margin-top:.8pt;width:241.2pt;height:96pt;z-index:251662336;visibility:visible;mso-wrap-style:square;mso-width-percent:0;mso-height-percent:0;mso-wrap-distance-left:9pt;mso-wrap-distance-top:3.6pt;mso-wrap-distance-right:9pt;mso-wrap-distance-bottom:3.6pt;mso-position-horizontal:absolute;mso-position-horizontal-relative:text;mso-position-vertical:absolute;mso-position-vertical-relative:text;mso-width-percent:0;mso-height-percent:0;mso-width-relative:margin;mso-height-relative:margin;v-text-anchor:top" o:gfxdata="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">
                 <v:textbox>
                   <w:txbxContent>
                     <w:p>
@@ -2929,7 +2877,34 @@
                       </w:r>
                       <w:proofErr w:type="spellEnd"/>
                       <w:r>
-                        <w:t>: Muestra información general sobre Meroquest y su objetivo.</w:t>
+                        <w:t xml:space="preserve">: Muestra información general sobre </w:t>
+                      </w:r>
+                      <w:proofErr w:type="spellStart"/>
+                      <w:r>
+                        <w:t>Meroquest</w:t>
+                      </w:r>
+                      <w:proofErr w:type="spellEnd"/>
+                      <w:r>
+                        <w:t xml:space="preserve"> y su objetivo.</w:t>
+                      </w:r>
+                    </w:p>
+                    <w:p>
+                      <w:proofErr w:type="spellStart"/>
+                      <w:r>
+                        <w:rPr>
+                          <w:rStyle w:val="CodeCar"/>
+                        </w:rPr>
+                        <w:t>Ayuda</w:t>
+                      </w:r>
+                      <w:proofErr w:type="spellEnd"/>
+                      <w:r>
+                        <w:rPr>
+                          <w:rStyle w:val="CodeCar"/>
+                        </w:rPr>
+                        <w:t xml:space="preserve"> &gt; Código &gt; GitHub</w:t>
+                      </w:r>
+                      <w:r>
+                        <w:t>: Abre una ventana en el navegador al repositorio de este proyecto.</w:t>
                       </w:r>
                     </w:p>
                   </w:txbxContent>
@@ -2940,15 +2915,14 @@
           </mc:Fallback>
         </mc:AlternateContent>
       </w:r>
-      <w:r>
-        <w:rPr>
-          <w:noProof/>
-        </w:rPr>
+    </w:p>
+    <w:p>
+      <w:r>
         <w:drawing>
-          <wp:inline distT="0" distB="0" distL="0" distR="0" wp14:anchorId="01CB4C61" wp14:editId="6D6E08B9">
-            <wp:extent cx="2667231" cy="762066"/>
+          <wp:inline distT="0" distB="0" distL="0" distR="0" wp14:anchorId="49325FA0" wp14:editId="2C8B6294">
+            <wp:extent cx="2956816" cy="708721"/>
             <wp:effectExtent l="0" t="0" r="0" b="0"/>
-            <wp:docPr id="3" name="Imagen 3" descr="Interfaz de usuario gráfica, Texto&#10;&#10;Descripción generada automáticamente"/>
+            <wp:docPr id="6" name="Imagen 6" descr="Interfaz de usuario gráfica, Texto, Aplicación&#10;&#10;Descripción generada automáticamente"/>
             <wp:cNvGraphicFramePr>
               <a:graphicFrameLocks xmlns:a="http://schemas.openxmlformats.org/drawingml/2006/main" noChangeAspect="1"/>
             </wp:cNvGraphicFramePr>
@@ -2956,7 +2930,7 @@
               <a:graphicData uri="http://schemas.openxmlformats.org/drawingml/2006/picture">
                 <pic:pic xmlns:pic="http://schemas.openxmlformats.org/drawingml/2006/picture">
                   <pic:nvPicPr>
-                    <pic:cNvPr id="3" name="Imagen 3" descr="Interfaz de usuario gráfica, Texto&#10;&#10;Descripción generada automáticamente"/>
+                    <pic:cNvPr id="6" name="Imagen 6" descr="Interfaz de usuario gráfica, Texto, Aplicación&#10;&#10;Descripción generada automáticamente"/>
                     <pic:cNvPicPr/>
                   </pic:nvPicPr>
                   <pic:blipFill>
@@ -2968,7 +2942,7 @@
                   <pic:spPr>
                     <a:xfrm>
                       <a:off x="0" y="0"/>
-                      <a:ext cx="2667231" cy="762066"/>
+                      <a:ext cx="2956816" cy="708721"/>
                     </a:xfrm>
                     <a:prstGeom prst="rect">
                       <a:avLst/>
@@ -2981,6 +2955,7 @@
         </w:drawing>
       </w:r>
     </w:p>
+    <w:p/>
     <w:p>
       <w:pPr>
         <w:pStyle w:val="Ttulo3"/>
@@ -3008,13 +2983,8 @@
         <w:fldChar w:fldCharType="begin"/>
       </w:r>
       <w:r>
-        <w:instrText xml:space="preserve"> XE "</w:instrText>
-      </w:r>
-      <w:proofErr w:type="spellStart"/>
-      <w:r>
-        <w:instrText>Bloques:Bloque</w:instrText>
-      </w:r>
-      <w:proofErr w:type="spellEnd"/>
+        <w:instrText xml:space="preserve"> XE "Bloques:Bloque</w:instrText>
+      </w:r>
       <w:r>
         <w:instrText xml:space="preserve"> </w:instrText>
       </w:r>
@@ -3025,20 +2995,11 @@
         <w:instrText>.</w:instrText>
       </w:r>
       <w:r>
-        <w:instrText xml:space="preserve"> Ventana y </w:instrText>
-      </w:r>
-      <w:proofErr w:type="spellStart"/>
-      <w:r>
-        <w:instrText>eventos:</w:instrText>
-      </w:r>
-      <w:r>
-        <w:instrText>Algunos</w:instrText>
-      </w:r>
-      <w:proofErr w:type="spellEnd"/>
-      <w:r>
-        <w:instrText xml:space="preserve"> componentes en un </w:instrText>
-      </w:r>
-      <w:proofErr w:type="spellStart"/>
+        <w:instrText xml:space="preserve"> Ventana y eventos:</w:instrText>
+      </w:r>
+      <w:r>
+        <w:instrText xml:space="preserve">Algunos componentes en un </w:instrText>
+      </w:r>
       <w:r>
         <w:rPr>
           <w:i/>
@@ -3046,7 +3007,6 @@
         </w:rPr>
         <w:instrText>layout</w:instrText>
       </w:r>
-      <w:proofErr w:type="spellEnd"/>
       <w:r>
         <w:instrText xml:space="preserve"> diferente del default</w:instrText>
       </w:r>
@@ -3754,7 +3714,6 @@
         </w:tc>
       </w:tr>
     </w:tbl>
-    <w:p/>
     <w:p>
       <w:r>
         <w:br w:type="page"/>
@@ -3777,13 +3736,8 @@
         <w:fldChar w:fldCharType="begin"/>
       </w:r>
       <w:r>
-        <w:instrText xml:space="preserve"> XE "</w:instrText>
-      </w:r>
-      <w:proofErr w:type="spellStart"/>
-      <w:r>
-        <w:instrText>Bloques:Bloque</w:instrText>
-      </w:r>
-      <w:proofErr w:type="spellEnd"/>
+        <w:instrText xml:space="preserve"> XE "Bloques:Bloque</w:instrText>
+      </w:r>
       <w:r>
         <w:instrText xml:space="preserve"> </w:instrText>
       </w:r>
@@ -3794,18 +3748,10 @@
         <w:instrText>.</w:instrText>
       </w:r>
       <w:r>
-        <w:instrText xml:space="preserve"> Ventana y </w:instrText>
-      </w:r>
-      <w:proofErr w:type="spellStart"/>
-      <w:r>
-        <w:instrText>eventos:</w:instrText>
-      </w:r>
-      <w:r>
-        <w:instrText>Componentes</w:instrText>
-      </w:r>
-      <w:proofErr w:type="spellEnd"/>
-      <w:r>
-        <w:instrText xml:space="preserve"> modificados por eventos</w:instrText>
+        <w:instrText xml:space="preserve"> Ventana y eventos:</w:instrText>
+      </w:r>
+      <w:r>
+        <w:instrText>Componentes modificados por eventos</w:instrText>
       </w:r>
       <w:r>
         <w:instrText xml:space="preserve">" </w:instrText>
@@ -4585,13 +4531,8 @@
         <w:fldChar w:fldCharType="begin"/>
       </w:r>
       <w:r>
-        <w:instrText>XE "</w:instrText>
-      </w:r>
-      <w:proofErr w:type="spellStart"/>
-      <w:r>
-        <w:instrText>Bloques:Bloque</w:instrText>
-      </w:r>
-      <w:proofErr w:type="spellEnd"/>
+        <w:instrText>XE "Bloques:Bloque</w:instrText>
+      </w:r>
       <w:r>
         <w:instrText xml:space="preserve"> </w:instrText>
       </w:r>
@@ -4602,21 +4543,7 @@
         <w:instrText>.</w:instrText>
       </w:r>
       <w:r>
-        <w:instrText xml:space="preserve"> Ventana y </w:instrText>
-      </w:r>
-      <w:proofErr w:type="spellStart"/>
-      <w:r>
-        <w:instrText>eventos:</w:instrText>
-      </w:r>
-      <w:r>
-        <w:instrText>Tratamiento</w:instrText>
-      </w:r>
-      <w:proofErr w:type="spellEnd"/>
-      <w:r>
-        <w:instrText xml:space="preserve"> de eventos de teclado</w:instrText>
-      </w:r>
-      <w:r>
-        <w:instrText>"</w:instrText>
+        <w:instrText xml:space="preserve"> Ventana y eventos:Tratamiento de eventos de teclado"</w:instrText>
       </w:r>
       <w:r>
         <w:fldChar w:fldCharType="end"/>
@@ -5331,13 +5258,8 @@
         <w:fldChar w:fldCharType="begin"/>
       </w:r>
       <w:r>
-        <w:instrText>XE "</w:instrText>
-      </w:r>
-      <w:proofErr w:type="spellStart"/>
-      <w:r>
-        <w:instrText>Bloques:Bloque</w:instrText>
-      </w:r>
-      <w:proofErr w:type="spellEnd"/>
+        <w:instrText>XE "Bloques:Bloque</w:instrText>
+      </w:r>
       <w:r>
         <w:instrText xml:space="preserve"> </w:instrText>
       </w:r>
@@ -5348,21 +5270,7 @@
         <w:instrText>.</w:instrText>
       </w:r>
       <w:r>
-        <w:instrText xml:space="preserve"> Ventana y </w:instrText>
-      </w:r>
-      <w:proofErr w:type="spellStart"/>
-      <w:r>
-        <w:instrText>eventos:</w:instrText>
-      </w:r>
-      <w:r>
-        <w:instrText>Modificación</w:instrText>
-      </w:r>
-      <w:proofErr w:type="spellEnd"/>
-      <w:r>
-        <w:instrText xml:space="preserve"> de componentes con un número variable de elementos</w:instrText>
-      </w:r>
-      <w:r>
-        <w:instrText>"</w:instrText>
+        <w:instrText xml:space="preserve"> Ventana y eventos:Modificación de componentes con un número variable de elementos"</w:instrText>
       </w:r>
       <w:r>
         <w:fldChar w:fldCharType="end"/>
@@ -6593,38 +6501,7 @@
         <w:fldChar w:fldCharType="begin"/>
       </w:r>
       <w:r>
-        <w:instrText>XE "</w:instrText>
-      </w:r>
-      <w:proofErr w:type="spellStart"/>
-      <w:r>
-        <w:instrText>Bloques:Bloque</w:instrText>
-      </w:r>
-      <w:proofErr w:type="spellEnd"/>
-      <w:r>
-        <w:instrText xml:space="preserve"> </w:instrText>
-      </w:r>
-      <w:r>
-        <w:instrText>1</w:instrText>
-      </w:r>
-      <w:r>
-        <w:instrText>.</w:instrText>
-      </w:r>
-      <w:r>
-        <w:instrText xml:space="preserve"> Ventana y </w:instrText>
-      </w:r>
-      <w:proofErr w:type="spellStart"/>
-      <w:r>
-        <w:instrText>eventos:</w:instrText>
-      </w:r>
-      <w:r>
-        <w:instrText>Elementos</w:instrText>
-      </w:r>
-      <w:proofErr w:type="spellEnd"/>
-      <w:r>
-        <w:instrText xml:space="preserve"> no vistos</w:instrText>
-      </w:r>
-      <w:r>
-        <w:instrText>"</w:instrText>
+        <w:instrText>XE "Bloques:Bloque 1. Ventana y eventos:Elementos no vistos"</w:instrText>
       </w:r>
       <w:r>
         <w:fldChar w:fldCharType="end"/>
@@ -7209,24 +7086,7 @@
         <w:fldChar w:fldCharType="begin"/>
       </w:r>
       <w:r>
-        <w:instrText>XE "</w:instrText>
-      </w:r>
-      <w:proofErr w:type="spellStart"/>
-      <w:r>
-        <w:instrText>Bloques:Bloque</w:instrText>
-      </w:r>
-      <w:proofErr w:type="spellEnd"/>
-      <w:r>
-        <w:instrText xml:space="preserve"> 2.</w:instrText>
-      </w:r>
-      <w:r>
-        <w:instrText xml:space="preserve"> </w:instrText>
-      </w:r>
-      <w:r>
-        <w:instrText>Varias ventanas</w:instrText>
-      </w:r>
-      <w:r>
-        <w:instrText>"</w:instrText>
+        <w:instrText>XE "Bloques:Bloque 2. Varias ventanas"</w:instrText>
       </w:r>
       <w:r>
         <w:fldChar w:fldCharType="end"/>
@@ -7245,35 +7105,7 @@
         <w:fldChar w:fldCharType="begin"/>
       </w:r>
       <w:r>
-        <w:instrText>XE "</w:instrText>
-      </w:r>
-      <w:proofErr w:type="spellStart"/>
-      <w:r>
-        <w:instrText>Bloques:Bloque</w:instrText>
-      </w:r>
-      <w:proofErr w:type="spellEnd"/>
-      <w:r>
-        <w:instrText xml:space="preserve"> 2</w:instrText>
-      </w:r>
-      <w:r>
-        <w:instrText>.</w:instrText>
-      </w:r>
-      <w:r>
-        <w:instrText xml:space="preserve"> Varias </w:instrText>
-      </w:r>
-      <w:proofErr w:type="spellStart"/>
-      <w:r>
-        <w:instrText>ventanas</w:instrText>
-      </w:r>
-      <w:r>
-        <w:instrText>:La</w:instrText>
-      </w:r>
-      <w:proofErr w:type="spellEnd"/>
-      <w:r>
-        <w:instrText xml:space="preserve"> ventana principal modifica componentes de otra ventana</w:instrText>
-      </w:r>
-      <w:r>
-        <w:instrText>"</w:instrText>
+        <w:instrText>XE "Bloques:Bloque 2. Varias ventanas:La ventana principal modifica componentes de otra ventana"</w:instrText>
       </w:r>
       <w:r>
         <w:fldChar w:fldCharType="end"/>
@@ -7630,7 +7462,7 @@
                 <w:lang w:val="es-ES"/>
               </w:rPr>
               <w:tab/>
-              <w:t xml:space="preserve"> * Se ha modificado el Slider de Héroes.</w:t>
+              <w:t xml:space="preserve"> * Se ha modificado el Slider de Monstruos.</w:t>
             </w:r>
           </w:p>
           <w:p>
@@ -7738,7 +7570,7 @@
               <w:rPr>
                 <w:lang w:val="es-ES"/>
               </w:rPr>
-              <w:t>SL_HeroesStateChanged</w:t>
+              <w:t>SL_MonstruosStateChanged</w:t>
             </w:r>
             <w:proofErr w:type="spellEnd"/>
             <w:r>
@@ -7773,7 +7605,7 @@
               <w:rPr>
                 <w:lang w:val="es-ES"/>
               </w:rPr>
-              <w:t xml:space="preserve">) {                                       </w:t>
+              <w:t xml:space="preserve">) {                                          </w:t>
             </w:r>
           </w:p>
           <w:p>
@@ -7885,21 +7717,7 @@
               <w:rPr>
                 <w:lang w:val="es-ES"/>
               </w:rPr>
-              <w:t xml:space="preserve">("Slider: Modificando cantidad de </w:t>
-            </w:r>
-            <w:proofErr w:type="spellStart"/>
-            <w:r>
-              <w:rPr>
-                <w:lang w:val="es-ES"/>
-              </w:rPr>
-              <w:t>heroes</w:t>
-            </w:r>
-            <w:proofErr w:type="spellEnd"/>
-            <w:r>
-              <w:rPr>
-                <w:lang w:val="es-ES"/>
-              </w:rPr>
-              <w:t>");</w:t>
+              <w:t>("Slider: Modificando cantidad de monstruos");</w:t>
             </w:r>
           </w:p>
           <w:p>
@@ -7948,7 +7766,7 @@
               <w:rPr>
                 <w:lang w:val="es-ES"/>
               </w:rPr>
-              <w:t>this.SP_Heroes.getValue</w:t>
+              <w:t>this.SP_Monstruos.getValue</w:t>
             </w:r>
             <w:proofErr w:type="spellEnd"/>
             <w:r>
@@ -7976,6 +7794,215 @@
               <w:rPr>
                 <w:lang w:val="es-ES"/>
               </w:rPr>
+              <w:t>this.SL_Monstruos.getValue</w:t>
+            </w:r>
+            <w:proofErr w:type="spellEnd"/>
+            <w:r>
+              <w:rPr>
+                <w:lang w:val="es-ES"/>
+              </w:rPr>
+              <w:t>()) {</w:t>
+            </w:r>
+          </w:p>
+          <w:p>
+            <w:pPr>
+              <w:pStyle w:val="Code"/>
+              <w:rPr>
+                <w:lang w:val="es-ES"/>
+              </w:rPr>
+            </w:pPr>
+            <w:r>
+              <w:rPr>
+                <w:lang w:val="es-ES"/>
+              </w:rPr>
+              <w:tab/>
+            </w:r>
+            <w:r>
+              <w:rPr>
+                <w:lang w:val="es-ES"/>
+              </w:rPr>
+              <w:tab/>
+            </w:r>
+            <w:proofErr w:type="spellStart"/>
+            <w:r>
+              <w:rPr>
+                <w:lang w:val="es-ES"/>
+              </w:rPr>
+              <w:t>this.SP_Monstruos.setValue</w:t>
+            </w:r>
+            <w:proofErr w:type="spellEnd"/>
+            <w:r>
+              <w:rPr>
+                <w:lang w:val="es-ES"/>
+              </w:rPr>
+              <w:t>(</w:t>
+            </w:r>
+            <w:proofErr w:type="spellStart"/>
+            <w:r>
+              <w:rPr>
+                <w:lang w:val="es-ES"/>
+              </w:rPr>
+              <w:t>this.SL_Monstruos.getValue</w:t>
+            </w:r>
+            <w:proofErr w:type="spellEnd"/>
+            <w:r>
+              <w:rPr>
+                <w:lang w:val="es-ES"/>
+              </w:rPr>
+              <w:t>());</w:t>
+            </w:r>
+          </w:p>
+          <w:p>
+            <w:pPr>
+              <w:pStyle w:val="Code"/>
+              <w:rPr>
+                <w:lang w:val="es-ES"/>
+              </w:rPr>
+            </w:pPr>
+            <w:r>
+              <w:rPr>
+                <w:lang w:val="es-ES"/>
+              </w:rPr>
+              <w:tab/>
+              <w:t>}</w:t>
+            </w:r>
+          </w:p>
+          <w:p>
+            <w:pPr>
+              <w:pStyle w:val="Code"/>
+              <w:rPr>
+                <w:lang w:val="es-ES"/>
+              </w:rPr>
+            </w:pPr>
+            <w:r>
+              <w:rPr>
+                <w:lang w:val="es-ES"/>
+              </w:rPr>
+              <w:tab/>
+            </w:r>
+            <w:proofErr w:type="spellStart"/>
+            <w:r>
+              <w:rPr>
+                <w:lang w:val="es-ES"/>
+              </w:rPr>
+              <w:t>this.updateEntityNumber</w:t>
+            </w:r>
+            <w:proofErr w:type="spellEnd"/>
+            <w:r>
+              <w:rPr>
+                <w:lang w:val="es-ES"/>
+              </w:rPr>
+              <w:t>(</w:t>
+            </w:r>
+            <w:proofErr w:type="spellStart"/>
+            <w:r>
+              <w:rPr>
+                <w:lang w:val="es-ES"/>
+              </w:rPr>
+              <w:t>this.maxEntities</w:t>
+            </w:r>
+            <w:proofErr w:type="spellEnd"/>
+            <w:r>
+              <w:rPr>
+                <w:lang w:val="es-ES"/>
+              </w:rPr>
+              <w:t>);</w:t>
+            </w:r>
+          </w:p>
+          <w:p>
+            <w:pPr>
+              <w:pStyle w:val="Code"/>
+              <w:rPr>
+                <w:lang w:val="es-ES"/>
+              </w:rPr>
+            </w:pPr>
+            <w:r>
+              <w:rPr>
+                <w:lang w:val="es-ES"/>
+              </w:rPr>
+              <w:tab/>
+            </w:r>
+            <w:proofErr w:type="spellStart"/>
+            <w:r>
+              <w:rPr>
+                <w:lang w:val="es-ES"/>
+              </w:rPr>
+              <w:t>if</w:t>
+            </w:r>
+            <w:proofErr w:type="spellEnd"/>
+            <w:r>
+              <w:rPr>
+                <w:lang w:val="es-ES"/>
+              </w:rPr>
+              <w:t xml:space="preserve"> (</w:t>
+            </w:r>
+            <w:proofErr w:type="spellStart"/>
+            <w:r>
+              <w:rPr>
+                <w:lang w:val="es-ES"/>
+              </w:rPr>
+              <w:t>this.vPe</w:t>
+            </w:r>
+            <w:proofErr w:type="spellEnd"/>
+            <w:r>
+              <w:rPr>
+                <w:lang w:val="es-ES"/>
+              </w:rPr>
+              <w:t xml:space="preserve"> != </w:t>
+            </w:r>
+            <w:proofErr w:type="spellStart"/>
+            <w:r>
+              <w:rPr>
+                <w:lang w:val="es-ES"/>
+              </w:rPr>
+              <w:t>null</w:t>
+            </w:r>
+            <w:proofErr w:type="spellEnd"/>
+            <w:r>
+              <w:rPr>
+                <w:lang w:val="es-ES"/>
+              </w:rPr>
+              <w:t>) {</w:t>
+            </w:r>
+          </w:p>
+          <w:p>
+            <w:pPr>
+              <w:pStyle w:val="Code"/>
+              <w:rPr>
+                <w:lang w:val="es-ES"/>
+              </w:rPr>
+            </w:pPr>
+            <w:r>
+              <w:rPr>
+                <w:lang w:val="es-ES"/>
+              </w:rPr>
+              <w:tab/>
+            </w:r>
+            <w:r>
+              <w:rPr>
+                <w:lang w:val="es-ES"/>
+              </w:rPr>
+              <w:tab/>
+            </w:r>
+            <w:proofErr w:type="spellStart"/>
+            <w:r>
+              <w:rPr>
+                <w:lang w:val="es-ES"/>
+              </w:rPr>
+              <w:t>this.vPe.setLimites</w:t>
+            </w:r>
+            <w:proofErr w:type="spellEnd"/>
+            <w:r>
+              <w:rPr>
+                <w:lang w:val="es-ES"/>
+              </w:rPr>
+              <w:t>(</w:t>
+            </w:r>
+            <w:proofErr w:type="spellStart"/>
+            <w:r>
+              <w:rPr>
+                <w:lang w:val="es-ES"/>
+              </w:rPr>
               <w:t>this.SL_Heroes.getValue</w:t>
             </w:r>
             <w:proofErr w:type="spellEnd"/>
@@ -7983,48 +8010,14 @@
               <w:rPr>
                 <w:lang w:val="es-ES"/>
               </w:rPr>
-              <w:t>()) {</w:t>
-            </w:r>
-          </w:p>
-          <w:p>
-            <w:pPr>
-              <w:pStyle w:val="Code"/>
-              <w:rPr>
-                <w:lang w:val="es-ES"/>
-              </w:rPr>
-            </w:pPr>
-            <w:r>
-              <w:rPr>
-                <w:lang w:val="es-ES"/>
-              </w:rPr>
-              <w:tab/>
-            </w:r>
-            <w:r>
-              <w:rPr>
-                <w:lang w:val="es-ES"/>
-              </w:rPr>
-              <w:tab/>
-            </w:r>
-            <w:proofErr w:type="spellStart"/>
-            <w:r>
-              <w:rPr>
-                <w:lang w:val="es-ES"/>
-              </w:rPr>
-              <w:t>this.SP_Heroes.setValue</w:t>
-            </w:r>
-            <w:proofErr w:type="spellEnd"/>
-            <w:r>
-              <w:rPr>
-                <w:lang w:val="es-ES"/>
-              </w:rPr>
-              <w:t>(</w:t>
-            </w:r>
-            <w:proofErr w:type="spellStart"/>
-            <w:r>
-              <w:rPr>
-                <w:lang w:val="es-ES"/>
-              </w:rPr>
-              <w:t>this.SL_Heroes.getValue</w:t>
+              <w:t xml:space="preserve">(), </w:t>
+            </w:r>
+            <w:proofErr w:type="spellStart"/>
+            <w:r>
+              <w:rPr>
+                <w:lang w:val="es-ES"/>
+              </w:rPr>
+              <w:t>this.SL_Monstruos.getValue</w:t>
             </w:r>
             <w:proofErr w:type="spellEnd"/>
             <w:r>
@@ -8060,105 +8053,7 @@
               <w:rPr>
                 <w:lang w:val="es-ES"/>
               </w:rPr>
-              <w:tab/>
-            </w:r>
-            <w:proofErr w:type="spellStart"/>
-            <w:r>
-              <w:rPr>
-                <w:lang w:val="es-ES"/>
-              </w:rPr>
-              <w:t>this.updateEntityNumber</w:t>
-            </w:r>
-            <w:proofErr w:type="spellEnd"/>
-            <w:r>
-              <w:rPr>
-                <w:lang w:val="es-ES"/>
-              </w:rPr>
-              <w:t>(</w:t>
-            </w:r>
-            <w:proofErr w:type="spellStart"/>
-            <w:r>
-              <w:rPr>
-                <w:lang w:val="es-ES"/>
-              </w:rPr>
-              <w:t>this.maxEntities</w:t>
-            </w:r>
-            <w:proofErr w:type="spellEnd"/>
-            <w:r>
-              <w:rPr>
-                <w:lang w:val="es-ES"/>
-              </w:rPr>
-              <w:t>);</w:t>
-            </w:r>
-          </w:p>
-          <w:p>
-            <w:pPr>
-              <w:pStyle w:val="Code"/>
-              <w:rPr>
-                <w:lang w:val="es-ES"/>
-              </w:rPr>
-            </w:pPr>
-            <w:r>
-              <w:rPr>
-                <w:lang w:val="es-ES"/>
-              </w:rPr>
-              <w:tab/>
-            </w:r>
-            <w:proofErr w:type="spellStart"/>
-            <w:r>
-              <w:rPr>
-                <w:lang w:val="es-ES"/>
-              </w:rPr>
-              <w:t>this.vPe.setLimites</w:t>
-            </w:r>
-            <w:proofErr w:type="spellEnd"/>
-            <w:r>
-              <w:rPr>
-                <w:lang w:val="es-ES"/>
-              </w:rPr>
-              <w:t>(</w:t>
-            </w:r>
-            <w:proofErr w:type="spellStart"/>
-            <w:r>
-              <w:rPr>
-                <w:lang w:val="es-ES"/>
-              </w:rPr>
-              <w:t>this.SL_Heroes.getValue</w:t>
-            </w:r>
-            <w:proofErr w:type="spellEnd"/>
-            <w:r>
-              <w:rPr>
-                <w:lang w:val="es-ES"/>
-              </w:rPr>
-              <w:t xml:space="preserve">(), </w:t>
-            </w:r>
-            <w:proofErr w:type="spellStart"/>
-            <w:r>
-              <w:rPr>
-                <w:lang w:val="es-ES"/>
-              </w:rPr>
-              <w:t>this.SL_Monstruos.getValue</w:t>
-            </w:r>
-            <w:proofErr w:type="spellEnd"/>
-            <w:r>
-              <w:rPr>
-                <w:lang w:val="es-ES"/>
-              </w:rPr>
-              <w:t>());</w:t>
-            </w:r>
-          </w:p>
-          <w:p>
-            <w:pPr>
-              <w:pStyle w:val="Code"/>
-              <w:rPr>
-                <w:lang w:val="es-ES"/>
-              </w:rPr>
-            </w:pPr>
-            <w:r>
-              <w:rPr>
-                <w:lang w:val="es-ES"/>
-              </w:rPr>
-              <w:t xml:space="preserve">        }                  </w:t>
+              <w:t xml:space="preserve">        }               </w:t>
             </w:r>
           </w:p>
         </w:tc>
@@ -8178,35 +8073,7 @@
         <w:fldChar w:fldCharType="begin"/>
       </w:r>
       <w:r>
-        <w:instrText>XE "</w:instrText>
-      </w:r>
-      <w:proofErr w:type="spellStart"/>
-      <w:r>
-        <w:instrText>Bloques:Bloque</w:instrText>
-      </w:r>
-      <w:proofErr w:type="spellEnd"/>
-      <w:r>
-        <w:instrText xml:space="preserve"> 2</w:instrText>
-      </w:r>
-      <w:r>
-        <w:instrText>.</w:instrText>
-      </w:r>
-      <w:r>
-        <w:instrText xml:space="preserve"> Varias </w:instrText>
-      </w:r>
-      <w:proofErr w:type="spellStart"/>
-      <w:r>
-        <w:instrText>ventanas</w:instrText>
-      </w:r>
-      <w:r>
-        <w:instrText>:Una</w:instrText>
-      </w:r>
-      <w:proofErr w:type="spellEnd"/>
-      <w:r>
-        <w:instrText xml:space="preserve"> ventana no principal modifica componentes de la principal</w:instrText>
-      </w:r>
-      <w:r>
-        <w:instrText>"</w:instrText>
+        <w:instrText>XE "Bloques:Bloque 2. Varias ventanas:Una ventana no principal modifica componentes de la principal"</w:instrText>
       </w:r>
       <w:r>
         <w:fldChar w:fldCharType="end"/>
@@ -8255,33 +8122,21 @@
         <w:rPr>
           <w:rStyle w:val="CodeCar"/>
         </w:rPr>
-        <w:t>meroquest.gui.</w:t>
-      </w:r>
+        <w:t>meroquest.gui.Tick</w:t>
+      </w:r>
+      <w:proofErr w:type="spellEnd"/>
+      <w:r>
+        <w:t xml:space="preserve">) </w:t>
+      </w:r>
+      <w:r>
+        <w:t xml:space="preserve">de </w:t>
+      </w:r>
+      <w:proofErr w:type="spellStart"/>
       <w:r>
         <w:rPr>
           <w:rStyle w:val="CodeCar"/>
         </w:rPr>
-        <w:t>Tick</w:t>
-      </w:r>
-      <w:proofErr w:type="spellEnd"/>
-      <w:r>
-        <w:t xml:space="preserve">) </w:t>
-      </w:r>
-      <w:r>
-        <w:t xml:space="preserve">de </w:t>
-      </w:r>
-      <w:proofErr w:type="spellStart"/>
-      <w:r>
-        <w:rPr>
-          <w:rStyle w:val="CodeCar"/>
-        </w:rPr>
-        <w:t>meroquest.gui.</w:t>
-      </w:r>
-      <w:r>
-        <w:rPr>
-          <w:rStyle w:val="CodeCar"/>
-        </w:rPr>
-        <w:t>M</w:t>
+        <w:t>meroquest.gui.M</w:t>
       </w:r>
       <w:r>
         <w:rPr>
@@ -8372,10 +8227,7 @@
               <w:t>m</w:t>
             </w:r>
             <w:r>
-              <w:t>eroquest.gui.</w:t>
-            </w:r>
-            <w:r>
-              <w:t>M</w:t>
+              <w:t>eroquest.gui.M</w:t>
             </w:r>
             <w:r>
               <w:t>aster</w:t>
@@ -8574,21 +8426,7 @@
               <w:rPr>
                 <w:lang w:val="es-ES"/>
               </w:rPr>
-              <w:t xml:space="preserve"> </w:t>
-            </w:r>
-            <w:proofErr w:type="spellStart"/>
-            <w:r>
-              <w:rPr>
-                <w:lang w:val="es-ES"/>
-              </w:rPr>
-              <w:t>void</w:t>
-            </w:r>
-            <w:proofErr w:type="spellEnd"/>
-            <w:r>
-              <w:rPr>
-                <w:lang w:val="es-ES"/>
-              </w:rPr>
-              <w:t xml:space="preserve"> </w:t>
+              <w:t xml:space="preserve"> void </w:t>
             </w:r>
             <w:proofErr w:type="spellStart"/>
             <w:r>
@@ -8889,35 +8727,7 @@
         <w:fldChar w:fldCharType="begin"/>
       </w:r>
       <w:r>
-        <w:instrText>XE "</w:instrText>
-      </w:r>
-      <w:proofErr w:type="spellStart"/>
-      <w:r>
-        <w:instrText>Bloques:Bloque</w:instrText>
-      </w:r>
-      <w:proofErr w:type="spellEnd"/>
-      <w:r>
-        <w:instrText xml:space="preserve"> 2</w:instrText>
-      </w:r>
-      <w:r>
-        <w:instrText>.</w:instrText>
-      </w:r>
-      <w:r>
-        <w:instrText xml:space="preserve"> Varias </w:instrText>
-      </w:r>
-      <w:proofErr w:type="spellStart"/>
-      <w:r>
-        <w:instrText>ventanas:Una</w:instrText>
-      </w:r>
-      <w:proofErr w:type="spellEnd"/>
-      <w:r>
-        <w:instrText xml:space="preserve"> ventana no principal modifica componentes </w:instrText>
-      </w:r>
-      <w:r>
-        <w:instrText>otra ventana no principal</w:instrText>
-      </w:r>
-      <w:r>
-        <w:instrText>"</w:instrText>
+        <w:instrText>XE "Bloques:Bloque 2. Varias ventanas:Una ventana no principal modifica componentes otra ventana no principal"</w:instrText>
       </w:r>
       <w:r>
         <w:fldChar w:fldCharType="end"/>
@@ -10373,23 +10183,7 @@
           <w:sz w:val="36"/>
           <w:szCs w:val="36"/>
         </w:rPr>
-        <w:instrText>XE "</w:instrText>
-      </w:r>
-      <w:proofErr w:type="spellStart"/>
-      <w:r>
-        <w:rPr>
-          <w:sz w:val="36"/>
-          <w:szCs w:val="36"/>
-        </w:rPr>
-        <w:instrText>Bloques:Bloque</w:instrText>
-      </w:r>
-      <w:proofErr w:type="spellEnd"/>
-      <w:r>
-        <w:rPr>
-          <w:sz w:val="36"/>
-          <w:szCs w:val="36"/>
-        </w:rPr>
-        <w:instrText xml:space="preserve"> 2</w:instrText>
+        <w:instrText>XE "Bloques:Bloque 2</w:instrText>
       </w:r>
       <w:r>
         <w:rPr>
@@ -10403,37 +10197,7 @@
           <w:sz w:val="36"/>
           <w:szCs w:val="36"/>
         </w:rPr>
-        <w:instrText xml:space="preserve"> Varias </w:instrText>
-      </w:r>
-      <w:proofErr w:type="spellStart"/>
-      <w:r>
-        <w:rPr>
-          <w:sz w:val="36"/>
-          <w:szCs w:val="36"/>
-        </w:rPr>
-        <w:instrText>ventanas:</w:instrText>
-      </w:r>
-      <w:r>
-        <w:rPr>
-          <w:sz w:val="36"/>
-          <w:szCs w:val="36"/>
-        </w:rPr>
-        <w:instrText>Una</w:instrText>
-      </w:r>
-      <w:proofErr w:type="spellEnd"/>
-      <w:r>
-        <w:rPr>
-          <w:sz w:val="36"/>
-          <w:szCs w:val="36"/>
-        </w:rPr>
-        <w:instrText xml:space="preserve"> ventana inicial que no sea la principal</w:instrText>
-      </w:r>
-      <w:r>
-        <w:rPr>
-          <w:sz w:val="36"/>
-          <w:szCs w:val="36"/>
-        </w:rPr>
-        <w:instrText>"</w:instrText>
+        <w:instrText xml:space="preserve"> Varias ventanas:Una ventana inicial que no sea la principal"</w:instrText>
       </w:r>
       <w:r>
         <w:rPr>
@@ -10915,27 +10679,12 @@
         <w:fldChar w:fldCharType="begin"/>
       </w:r>
       <w:r>
-        <w:instrText>XE "</w:instrText>
-      </w:r>
-      <w:proofErr w:type="spellStart"/>
-      <w:r>
-        <w:instrText>Bloques:</w:instrText>
-      </w:r>
-      <w:r>
-        <w:instrText>Bloque</w:instrText>
-      </w:r>
-      <w:proofErr w:type="spellEnd"/>
-      <w:r>
-        <w:instrText xml:space="preserve"> 3. Diálogos</w:instrText>
-      </w:r>
-      <w:r>
-        <w:instrText>"</w:instrText>
+        <w:instrText>XE "Bloques:Bloque 3. Diálogos"</w:instrText>
       </w:r>
       <w:r>
         <w:fldChar w:fldCharType="end"/>
       </w:r>
     </w:p>
-    <w:p/>
     <w:p>
       <w:pPr>
         <w:pStyle w:val="Ttulo3"/>
@@ -10957,34 +10706,7 @@
         <w:fldChar w:fldCharType="begin"/>
       </w:r>
       <w:r>
-        <w:instrText>XE "</w:instrText>
-      </w:r>
-      <w:proofErr w:type="spellStart"/>
-      <w:r>
-        <w:instrText>Bloques:Bloque</w:instrText>
-      </w:r>
-      <w:proofErr w:type="spellEnd"/>
-      <w:r>
-        <w:instrText xml:space="preserve"> 3. </w:instrText>
-      </w:r>
-      <w:proofErr w:type="spellStart"/>
-      <w:r>
-        <w:instrText>Diálogos</w:instrText>
-      </w:r>
-      <w:r>
-        <w:instrText>:Un</w:instrText>
-      </w:r>
-      <w:proofErr w:type="spellEnd"/>
-      <w:r>
-        <w:instrText xml:space="preserve"> diálogo usando </w:instrText>
-      </w:r>
-      <w:proofErr w:type="spellStart"/>
-      <w:r>
-        <w:instrText>JOptionPane</w:instrText>
-      </w:r>
-      <w:proofErr w:type="spellEnd"/>
-      <w:r>
-        <w:instrText>"</w:instrText>
+        <w:instrText>XE "Bloques:Bloque 3. Diálogos:Un diálogo usando JOptionPane"</w:instrText>
       </w:r>
       <w:r>
         <w:fldChar w:fldCharType="end"/>
@@ -11247,25 +10969,7 @@
                 <w:bCs/>
                 <w:lang w:val="es-ES"/>
               </w:rPr>
-              <w:t xml:space="preserve"> </w:t>
-            </w:r>
-            <w:proofErr w:type="spellStart"/>
-            <w:r>
-              <w:rPr>
-                <w:b/>
-                <w:bCs/>
-                <w:lang w:val="es-ES"/>
-              </w:rPr>
-              <w:t>void</w:t>
-            </w:r>
-            <w:proofErr w:type="spellEnd"/>
-            <w:r>
-              <w:rPr>
-                <w:b/>
-                <w:bCs/>
-                <w:lang w:val="es-ES"/>
-              </w:rPr>
-              <w:t xml:space="preserve"> </w:t>
+              <w:t xml:space="preserve"> void </w:t>
             </w:r>
             <w:proofErr w:type="spellStart"/>
             <w:r>
@@ -11768,29 +11472,7 @@
         <w:fldChar w:fldCharType="begin"/>
       </w:r>
       <w:r>
-        <w:instrText>XE "</w:instrText>
-      </w:r>
-      <w:proofErr w:type="spellStart"/>
-      <w:r>
-        <w:instrText>Bloques:Bloque</w:instrText>
-      </w:r>
-      <w:proofErr w:type="spellEnd"/>
-      <w:r>
-        <w:instrText xml:space="preserve"> 3. </w:instrText>
-      </w:r>
-      <w:proofErr w:type="spellStart"/>
-      <w:r>
-        <w:instrText>Diálogos</w:instrText>
-      </w:r>
-      <w:r>
-        <w:instrText>:Un</w:instrText>
-      </w:r>
-      <w:proofErr w:type="spellEnd"/>
-      <w:r>
-        <w:instrText xml:space="preserve"> diálogo predefinido</w:instrText>
-      </w:r>
-      <w:r>
-        <w:instrText>"</w:instrText>
+        <w:instrText>XE "Bloques:Bloque 3. Diálogos:Un diálogo predefinido"</w:instrText>
       </w:r>
       <w:r>
         <w:fldChar w:fldCharType="end"/>
@@ -12871,29 +12553,7 @@
         <w:fldChar w:fldCharType="begin"/>
       </w:r>
       <w:r>
-        <w:instrText>XE "</w:instrText>
-      </w:r>
-      <w:proofErr w:type="spellStart"/>
-      <w:r>
-        <w:instrText>Bloques:Bloque</w:instrText>
-      </w:r>
-      <w:proofErr w:type="spellEnd"/>
-      <w:r>
-        <w:instrText xml:space="preserve"> 3. </w:instrText>
-      </w:r>
-      <w:proofErr w:type="spellStart"/>
-      <w:r>
-        <w:instrText>Diálogos</w:instrText>
-      </w:r>
-      <w:r>
-        <w:instrText>:Un</w:instrText>
-      </w:r>
-      <w:proofErr w:type="spellEnd"/>
-      <w:r>
-        <w:instrText xml:space="preserve"> diálogo creado por el usuario que pida información al usuario</w:instrText>
-      </w:r>
-      <w:r>
-        <w:instrText>"</w:instrText>
+        <w:instrText>XE "Bloques:Bloque 3. Diálogos:Un diálogo creado por el usuario que pida información al usuario"</w:instrText>
       </w:r>
       <w:r>
         <w:fldChar w:fldCharType="end"/>
@@ -14917,7 +14577,25 @@
                 <w:bCs/>
                 <w:lang w:val="es-ES"/>
               </w:rPr>
-              <w:t>("Meroquest | Dado");</w:t>
+              <w:t>("</w:t>
+            </w:r>
+            <w:proofErr w:type="spellStart"/>
+            <w:r>
+              <w:rPr>
+                <w:b/>
+                <w:bCs/>
+                <w:lang w:val="es-ES"/>
+              </w:rPr>
+              <w:t>Meroquest</w:t>
+            </w:r>
+            <w:proofErr w:type="spellEnd"/>
+            <w:r>
+              <w:rPr>
+                <w:b/>
+                <w:bCs/>
+                <w:lang w:val="es-ES"/>
+              </w:rPr>
+              <w:t xml:space="preserve"> | Dado");</w:t>
             </w:r>
           </w:p>
           <w:p>
@@ -18862,25 +18540,7 @@
                 <w:bCs/>
                 <w:lang w:val="es-ES"/>
               </w:rPr>
-              <w:t xml:space="preserve"> </w:t>
-            </w:r>
-            <w:proofErr w:type="spellStart"/>
-            <w:r>
-              <w:rPr>
-                <w:b/>
-                <w:bCs/>
-                <w:lang w:val="es-ES"/>
-              </w:rPr>
-              <w:t>void</w:t>
-            </w:r>
-            <w:proofErr w:type="spellEnd"/>
-            <w:r>
-              <w:rPr>
-                <w:b/>
-                <w:bCs/>
-                <w:lang w:val="es-ES"/>
-              </w:rPr>
-              <w:t xml:space="preserve"> </w:t>
+              <w:t xml:space="preserve"> void </w:t>
             </w:r>
             <w:proofErr w:type="spellStart"/>
             <w:r>
@@ -23675,14 +23335,7 @@
                 <w:sz w:val="22"/>
                 <w:szCs w:val="22"/>
               </w:rPr>
-              <w:t>meroquest.gui.</w:t>
-            </w:r>
-            <w:r>
-              <w:rPr>
-                <w:sz w:val="22"/>
-                <w:szCs w:val="22"/>
-              </w:rPr>
-              <w:t>M</w:t>
+              <w:t>meroquest.gui.M</w:t>
             </w:r>
             <w:r>
               <w:rPr>
@@ -23873,25 +23526,7 @@
                 <w:bCs/>
                 <w:lang w:val="es-ES"/>
               </w:rPr>
-              <w:t xml:space="preserve"> </w:t>
-            </w:r>
-            <w:proofErr w:type="spellStart"/>
-            <w:r>
-              <w:rPr>
-                <w:b/>
-                <w:bCs/>
-                <w:lang w:val="es-ES"/>
-              </w:rPr>
-              <w:t>void</w:t>
-            </w:r>
-            <w:proofErr w:type="spellEnd"/>
-            <w:r>
-              <w:rPr>
-                <w:b/>
-                <w:bCs/>
-                <w:lang w:val="es-ES"/>
-              </w:rPr>
-              <w:t xml:space="preserve"> </w:t>
+              <w:t xml:space="preserve"> void </w:t>
             </w:r>
             <w:proofErr w:type="spellStart"/>
             <w:r>
@@ -24751,27 +24386,7 @@
         <w:fldChar w:fldCharType="begin"/>
       </w:r>
       <w:r>
-        <w:instrText>XE "</w:instrText>
-      </w:r>
-      <w:proofErr w:type="spellStart"/>
-      <w:r>
-        <w:instrText>Bloques:Bloque</w:instrText>
-      </w:r>
-      <w:proofErr w:type="spellEnd"/>
-      <w:r>
-        <w:instrText xml:space="preserve"> </w:instrText>
-      </w:r>
-      <w:r>
-        <w:instrText>4</w:instrText>
-      </w:r>
-      <w:r>
-        <w:instrText xml:space="preserve">. </w:instrText>
-      </w:r>
-      <w:r>
-        <w:instrText>Interfaz en primer plano</w:instrText>
-      </w:r>
-      <w:r>
-        <w:instrText>"</w:instrText>
+        <w:instrText>XE "Bloques:Bloque 4. Interfaz en primer plano"</w:instrText>
       </w:r>
       <w:r>
         <w:fldChar w:fldCharType="end"/>
@@ -24793,29 +24408,7 @@
         <w:fldChar w:fldCharType="begin"/>
       </w:r>
       <w:r>
-        <w:instrText>XE "</w:instrText>
-      </w:r>
-      <w:proofErr w:type="spellStart"/>
-      <w:r>
-        <w:instrText>Bloques:Bloque</w:instrText>
-      </w:r>
-      <w:proofErr w:type="spellEnd"/>
-      <w:r>
-        <w:instrText xml:space="preserve"> 4. Interfaz en primer </w:instrText>
-      </w:r>
-      <w:proofErr w:type="spellStart"/>
-      <w:r>
-        <w:instrText>plano</w:instrText>
-      </w:r>
-      <w:r>
-        <w:instrText>:Métodos</w:instrText>
-      </w:r>
-      <w:proofErr w:type="spellEnd"/>
-      <w:r>
-        <w:instrText xml:space="preserve"> set para dar información a la tarea</w:instrText>
-      </w:r>
-      <w:r>
-        <w:instrText>"</w:instrText>
+        <w:instrText>XE "Bloques:Bloque 4. Interfaz en primer plano:Métodos set para dar información a la tarea"</w:instrText>
       </w:r>
       <w:r>
         <w:fldChar w:fldCharType="end"/>
@@ -24897,14 +24490,7 @@
                 <w:sz w:val="22"/>
                 <w:szCs w:val="22"/>
               </w:rPr>
-              <w:t>meroquest.gui.</w:t>
-            </w:r>
-            <w:r>
-              <w:rPr>
-                <w:sz w:val="22"/>
-                <w:szCs w:val="22"/>
-              </w:rPr>
-              <w:t>M</w:t>
+              <w:t>meroquest.gui.M</w:t>
             </w:r>
             <w:r>
               <w:rPr>
@@ -25063,21 +24649,7 @@
               <w:rPr>
                 <w:lang w:val="es-ES"/>
               </w:rPr>
-              <w:t xml:space="preserve"> </w:t>
-            </w:r>
-            <w:proofErr w:type="spellStart"/>
-            <w:r>
-              <w:rPr>
-                <w:lang w:val="es-ES"/>
-              </w:rPr>
-              <w:t>void</w:t>
-            </w:r>
-            <w:proofErr w:type="spellEnd"/>
-            <w:r>
-              <w:rPr>
-                <w:lang w:val="es-ES"/>
-              </w:rPr>
-              <w:t xml:space="preserve"> </w:t>
+              <w:t xml:space="preserve"> void </w:t>
             </w:r>
             <w:proofErr w:type="spellStart"/>
             <w:r>
@@ -25736,17 +25308,11 @@
     </w:tbl>
     <w:p/>
     <w:p>
-      <w:r>
-        <w:br w:type="page"/>
-      </w:r>
-    </w:p>
-    <w:p>
       <w:pPr>
         <w:pStyle w:val="Ttulo3"/>
       </w:pPr>
       <w:bookmarkStart w:id="22" w:name="_Toc69140803"/>
       <w:r>
-        <w:lastRenderedPageBreak/>
         <w:t xml:space="preserve">4.2 </w:t>
       </w:r>
       <w:r>
@@ -25757,29 +25323,7 @@
         <w:fldChar w:fldCharType="begin"/>
       </w:r>
       <w:r>
-        <w:instrText>XE "</w:instrText>
-      </w:r>
-      <w:proofErr w:type="spellStart"/>
-      <w:r>
-        <w:instrText>Bloques:Bloque</w:instrText>
-      </w:r>
-      <w:proofErr w:type="spellEnd"/>
-      <w:r>
-        <w:instrText xml:space="preserve"> 4. Interfaz en primer </w:instrText>
-      </w:r>
-      <w:proofErr w:type="spellStart"/>
-      <w:r>
-        <w:instrText>plano</w:instrText>
-      </w:r>
-      <w:r>
-        <w:instrText>:Métodos</w:instrText>
-      </w:r>
-      <w:proofErr w:type="spellEnd"/>
-      <w:r>
-        <w:instrText xml:space="preserve"> que envíen información de la tarea a la interfaz</w:instrText>
-      </w:r>
-      <w:r>
-        <w:instrText>"</w:instrText>
+        <w:instrText>XE "Bloques:Bloque 4. Interfaz en primer plano:Métodos que envíen información de la tarea a la interfaz"</w:instrText>
       </w:r>
       <w:r>
         <w:fldChar w:fldCharType="end"/>
@@ -26137,11 +25681,17 @@
     </w:tbl>
     <w:p/>
     <w:p>
+      <w:r>
+        <w:br w:type="page"/>
+      </w:r>
+    </w:p>
+    <w:p>
       <w:pPr>
         <w:pStyle w:val="Ttulo3"/>
       </w:pPr>
       <w:bookmarkStart w:id="23" w:name="_Toc69140804"/>
       <w:r>
+        <w:lastRenderedPageBreak/>
         <w:t xml:space="preserve">4.3 </w:t>
       </w:r>
       <w:r>
@@ -26152,29 +25702,7 @@
         <w:fldChar w:fldCharType="begin"/>
       </w:r>
       <w:r>
-        <w:instrText>XE "</w:instrText>
-      </w:r>
-      <w:proofErr w:type="spellStart"/>
-      <w:r>
-        <w:instrText>Bloques:Bloque</w:instrText>
-      </w:r>
-      <w:proofErr w:type="spellEnd"/>
-      <w:r>
-        <w:instrText xml:space="preserve"> 4. Interfaz en primer </w:instrText>
-      </w:r>
-      <w:proofErr w:type="spellStart"/>
-      <w:r>
-        <w:instrText>plano</w:instrText>
-      </w:r>
-      <w:r>
-        <w:instrText>:Posibilidad</w:instrText>
-      </w:r>
-      <w:proofErr w:type="spellEnd"/>
-      <w:r>
-        <w:instrText xml:space="preserve"> de hacer un stop</w:instrText>
-      </w:r>
-      <w:r>
-        <w:instrText>"</w:instrText>
+        <w:instrText>XE "Bloques:Bloque 4. Interfaz en primer plano:Posibilidad de hacer un stop"</w:instrText>
       </w:r>
       <w:r>
         <w:fldChar w:fldCharType="end"/>
@@ -26818,14 +26346,7 @@
                 <w:sz w:val="22"/>
                 <w:szCs w:val="22"/>
               </w:rPr>
-              <w:t>meroquest.gui.</w:t>
-            </w:r>
-            <w:r>
-              <w:rPr>
-                <w:sz w:val="22"/>
-                <w:szCs w:val="22"/>
-              </w:rPr>
-              <w:t>Master</w:t>
+              <w:t>meroquest.gui.Master</w:t>
             </w:r>
             <w:proofErr w:type="spellEnd"/>
           </w:p>
@@ -27363,24 +26884,7 @@
         <w:fldChar w:fldCharType="begin"/>
       </w:r>
       <w:r>
-        <w:instrText>XE "</w:instrText>
-      </w:r>
-      <w:proofErr w:type="spellStart"/>
-      <w:r>
-        <w:instrText>Bloques:Bloque</w:instrText>
-      </w:r>
-      <w:proofErr w:type="spellEnd"/>
-      <w:r>
-        <w:instrText xml:space="preserve"> </w:instrText>
-      </w:r>
-      <w:r>
-        <w:instrText>5</w:instrText>
-      </w:r>
-      <w:r>
-        <w:instrText xml:space="preserve">. </w:instrText>
-      </w:r>
-      <w:r>
-        <w:instrText>Gráficos”</w:instrText>
+        <w:instrText>XE "Bloques:Bloque 5. Gráficos”</w:instrText>
       </w:r>
       <w:r>
         <w:fldChar w:fldCharType="end"/>
@@ -27402,29 +26906,7 @@
         <w:fldChar w:fldCharType="begin"/>
       </w:r>
       <w:r>
-        <w:instrText>XE "</w:instrText>
-      </w:r>
-      <w:proofErr w:type="spellStart"/>
-      <w:r>
-        <w:instrText>Bloques:Bloque</w:instrText>
-      </w:r>
-      <w:proofErr w:type="spellEnd"/>
-      <w:r>
-        <w:instrText xml:space="preserve"> 5. </w:instrText>
-      </w:r>
-      <w:proofErr w:type="spellStart"/>
-      <w:r>
-        <w:instrText>Gráficos</w:instrText>
-      </w:r>
-      <w:r>
-        <w:instrText>:Clase</w:instrText>
-      </w:r>
-      <w:proofErr w:type="spellEnd"/>
-      <w:r>
-        <w:instrText xml:space="preserve"> hija de un componente del que se redefine su método Paint</w:instrText>
-      </w:r>
-      <w:r>
-        <w:instrText>”</w:instrText>
+        <w:instrText>XE "Bloques:Bloque 5. Gráficos:Clase hija de un componente del que se redefine su método Paint”</w:instrText>
       </w:r>
       <w:r>
         <w:fldChar w:fldCharType="end"/>
@@ -28546,29 +28028,7 @@
         <w:fldChar w:fldCharType="begin"/>
       </w:r>
       <w:r>
-        <w:instrText>XE "</w:instrText>
-      </w:r>
-      <w:proofErr w:type="spellStart"/>
-      <w:r>
-        <w:instrText>Bloques:Bloque</w:instrText>
-      </w:r>
-      <w:proofErr w:type="spellEnd"/>
-      <w:r>
-        <w:instrText xml:space="preserve"> 5. </w:instrText>
-      </w:r>
-      <w:proofErr w:type="spellStart"/>
-      <w:r>
-        <w:instrText>Gráficos</w:instrText>
-      </w:r>
-      <w:r>
-        <w:instrText>:Métodos</w:instrText>
-      </w:r>
-      <w:proofErr w:type="spellEnd"/>
-      <w:r>
-        <w:instrText xml:space="preserve"> set para modificar lo que se pinta en la clase anterior</w:instrText>
-      </w:r>
-      <w:r>
-        <w:instrText>”</w:instrText>
+        <w:instrText>XE "Bloques:Bloque 5. Gráficos:Métodos set para modificar lo que se pinta en la clase anterior”</w:instrText>
       </w:r>
       <w:r>
         <w:fldChar w:fldCharType="end"/>
@@ -28602,14 +28062,14 @@
         <w:rPr>
           <w:rStyle w:val="CodeCar"/>
         </w:rPr>
-        <w:t xml:space="preserve"> s</w:t>
+        <w:t xml:space="preserve"> </w:t>
       </w:r>
       <w:proofErr w:type="spellStart"/>
       <w:r>
         <w:rPr>
           <w:rStyle w:val="CodeCar"/>
         </w:rPr>
-        <w:t>witchDrawing</w:t>
+        <w:t>switchDrawing</w:t>
       </w:r>
       <w:proofErr w:type="spellEnd"/>
       <w:r>
@@ -29341,34 +28801,7 @@
         <w:fldChar w:fldCharType="begin"/>
       </w:r>
       <w:r>
-        <w:instrText>XE "</w:instrText>
-      </w:r>
-      <w:proofErr w:type="spellStart"/>
-      <w:r>
-        <w:instrText>Bloques:Bloque</w:instrText>
-      </w:r>
-      <w:proofErr w:type="spellEnd"/>
-      <w:r>
-        <w:instrText xml:space="preserve"> 5. </w:instrText>
-      </w:r>
-      <w:proofErr w:type="spellStart"/>
-      <w:r>
-        <w:instrText>Gráficos</w:instrText>
-      </w:r>
-      <w:r>
-        <w:instrText>:Utilización</w:instrText>
-      </w:r>
-      <w:proofErr w:type="spellEnd"/>
-      <w:r>
-        <w:instrText xml:space="preserve"> del método </w:instrText>
-      </w:r>
-      <w:proofErr w:type="spellStart"/>
-      <w:r>
-        <w:instrText>repaint</w:instrText>
-      </w:r>
-      <w:proofErr w:type="spellEnd"/>
-      <w:r>
-        <w:instrText>”</w:instrText>
+        <w:instrText>XE "Bloques:Bloque 5. Gráficos:Utilización del método repaint”</w:instrText>
       </w:r>
       <w:r>
         <w:fldChar w:fldCharType="end"/>
@@ -29815,7 +29248,25 @@
                 <w:bCs/>
                 <w:lang w:val="es-ES"/>
               </w:rPr>
-              <w:t>("Tick reconocido");</w:t>
+              <w:t>("</w:t>
+            </w:r>
+            <w:proofErr w:type="spellStart"/>
+            <w:r>
+              <w:rPr>
+                <w:b/>
+                <w:bCs/>
+                <w:lang w:val="es-ES"/>
+              </w:rPr>
+              <w:t>Tick</w:t>
+            </w:r>
+            <w:proofErr w:type="spellEnd"/>
+            <w:r>
+              <w:rPr>
+                <w:b/>
+                <w:bCs/>
+                <w:lang w:val="es-ES"/>
+              </w:rPr>
+              <w:t xml:space="preserve"> reconocido");</w:t>
             </w:r>
           </w:p>
           <w:p>
@@ -29958,7 +29409,25 @@
                 <w:lang w:val="es-ES"/>
               </w:rPr>
               <w:tab/>
-              <w:t>((Tick)</w:t>
+              <w:t>((</w:t>
+            </w:r>
+            <w:proofErr w:type="spellStart"/>
+            <w:r>
+              <w:rPr>
+                <w:b/>
+                <w:bCs/>
+                <w:lang w:val="es-ES"/>
+              </w:rPr>
+              <w:t>Tick</w:t>
+            </w:r>
+            <w:proofErr w:type="spellEnd"/>
+            <w:r>
+              <w:rPr>
+                <w:b/>
+                <w:bCs/>
+                <w:lang w:val="es-ES"/>
+              </w:rPr>
+              <w:t>)</w:t>
             </w:r>
             <w:proofErr w:type="spellStart"/>
             <w:r>
@@ -30150,13 +29619,7 @@
         <w:fldChar w:fldCharType="begin"/>
       </w:r>
       <w:r>
-        <w:instrText>XE "Bloques:Bloque 5. Gráficos</w:instrText>
-      </w:r>
-      <w:r>
-        <w:instrText>:Elemento no visto en clase ni en apuntes</w:instrText>
-      </w:r>
-      <w:r>
-        <w:instrText>”</w:instrText>
+        <w:instrText>XE "Bloques:Bloque 5. Gráficos:Elemento no visto en clase ni en apuntes”</w:instrText>
       </w:r>
       <w:r>
         <w:fldChar w:fldCharType="end"/>
@@ -31287,7 +30750,7 @@
         </mc:Choice>
         <mc:Fallback>
           <w:pict>
-            <v:rect w14:anchorId="0C61CE48" id="Rectángulo 15" o:spid="_x0000_s1026" alt="&quot;&quot;" style="position:absolute;margin-left:0;margin-top:0;width:578.25pt;height:813pt;z-index:-251657216;visibility:visible;mso-wrap-style:square;mso-width-percent:1000;mso-height-percent:1000;mso-wrap-distance-left:9pt;mso-wrap-distance-top:0;mso-wrap-distance-right:9pt;mso-wrap-distance-bottom:0;mso-position-horizontal:center;mso-position-horizontal-relative:page;mso-position-vertical:center;mso-position-vertical-relative:page;mso-width-percent:1000;mso-height-percent:1000;mso-width-relative:page;mso-height-relative:page;v-text-anchor:middle" o:gfxdata="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" filled="f" strokecolor="#d3d3d3" strokeweight="20pt">
+            <v:rect w14:anchorId="46177330" id="Rectángulo 15" o:spid="_x0000_s1026" alt="&quot;&quot;" style="position:absolute;margin-left:0;margin-top:0;width:578.25pt;height:813pt;z-index:-251657216;visibility:visible;mso-wrap-style:square;mso-width-percent:1000;mso-height-percent:1000;mso-wrap-distance-left:9pt;mso-wrap-distance-top:0;mso-wrap-distance-right:9pt;mso-wrap-distance-bottom:0;mso-position-horizontal:center;mso-position-horizontal-relative:page;mso-position-vertical:center;mso-position-vertical-relative:page;mso-width-percent:1000;mso-height-percent:1000;mso-width-relative:page;mso-height-relative:page;v-text-anchor:middle" o:gfxdata="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" filled="f" strokecolor="#d3d3d3" strokeweight="20pt">
               <w10:wrap anchorx="page" anchory="page"/>
             </v:rect>
           </w:pict>
@@ -34781,6 +34244,7 @@
   <w:style w:type="character" w:default="1" w:styleId="Fuentedeprrafopredeter">
     <w:name w:val="Default Paragraph Font"/>
     <w:uiPriority w:val="1"/>
+    <w:semiHidden/>
     <w:unhideWhenUsed/>
   </w:style>
   <w:style w:type="table" w:default="1" w:styleId="Tablanormal">

</xml_diff>

<commit_message>
Added System.exit(0) on exit menu button
</commit_message>
<xml_diff>
--- a/PlantillaDocumentacion.docx
+++ b/PlantillaDocumentacion.docx
@@ -848,7 +848,7 @@
           <w:noProof/>
         </w:rPr>
         <w:tab/>
-        <w:t>18</w:t>
+        <w:t>17</w:t>
       </w:r>
     </w:p>
     <w:p>
@@ -1352,7 +1352,38 @@
         <w:jc w:val="both"/>
       </w:pPr>
       <w:r>
-        <w:t xml:space="preserve">Se deja constancia de que, lógicamente, ni el código ni la interfaz en lo que respecta a Jeroquest es presentada en este proyecto como parte evaluable. Sino como excusa para la existencia de Meroquest. Para cumplir este objetivo, se ha trabajado en la diferenciación entre las dos piezas. Por un lado, todo el código procedente de Jeroquest se encuentra en paquetes bajo el nombre ‘jeroquest.*’, mientras que los de Meroquest comienzan por ‘meroquest.*’. </w:t>
+        <w:t xml:space="preserve">Se deja constancia de que, lógicamente, ni el código ni la interfaz en lo que respecta a Jeroquest es presentada en este proyecto como parte evaluable. Sino como excusa para la existencia de Meroquest. Para cumplir este objetivo, se ha trabajado en la diferenciación entre las dos piezas. Por un lado, todo el código procedente de </w:t>
+      </w:r>
+      <w:proofErr w:type="spellStart"/>
+      <w:r>
+        <w:t>Jeroquest</w:t>
+      </w:r>
+      <w:proofErr w:type="spellEnd"/>
+      <w:r>
+        <w:t xml:space="preserve"> </w:t>
+      </w:r>
+      <w:r>
+        <w:t xml:space="preserve">(el no evaluable) </w:t>
+      </w:r>
+      <w:r>
+        <w:t xml:space="preserve">se encuentra en paquetes bajo el nombre ‘jeroquest.*’, mientras que los de Meroquest comienzan por ‘meroquest.*’. </w:t>
+      </w:r>
+    </w:p>
+    <w:p>
+      <w:pPr>
+        <w:jc w:val="both"/>
+      </w:pPr>
+      <w:r>
+        <w:t>El código de Jeroquest ha sido modificado en dos frentes, por un lado, se han incluido personajes nuevos que fueron en algún momento exámenes de la asignatura de Metodología de Programación; por otro, se ha modificado el código necesario para que la interfaz de Meroquest se pueda conectar correctamente con Jeroquest. Ninguna de estas modificaciones se presenta como evaluable ya que no implementan nada nuevo en lo que respecta a la interfaz.</w:t>
+      </w:r>
+      <w:r>
+        <w:t xml:space="preserve"> Debido al incremento en personajes realizado como práctica para la asignatura de Metodología de Programación hace un año, algunos errores en el código de Jeroquest se han tenido que parchear rápidamente mediante el uso de try-catch para capturar excepciones</w:t>
+      </w:r>
+      <w:r>
+        <w:t>, ninguno de ellos está relacionado con la interfaz, sino con las mecánicas del juego</w:t>
+      </w:r>
+      <w:r>
+        <w:t>.</w:t>
       </w:r>
     </w:p>
     <w:p>
@@ -1367,10 +1398,23 @@
         </w:rPr>
       </w:pPr>
       <w:r>
-        <w:t>El código de Jeroquest ha sido modificado en dos frentes, por un lado, se han incluido personajes nuevos que fueron en algún momento exámenes de la asignatura de Metodología de Programación; por otro, se ha modificado el código necesario para que la interfaz de Meroquest se pueda conectar correctamente con Jeroquest. Ninguna de estas modificaciones se presenta como evaluable ya que no implementan nada nuevo en lo que respecta a la interfaz.</w:t>
-      </w:r>
-      <w:r>
-        <w:t xml:space="preserve"> Debido al incremento en personajes realizado como práctica para la asignatura de Metodología de Programación hace un año, algunos errores en el código de Jeroquest se han tenido que parchear rápidamente mediante el uso de try-catch para capturar excepciones.</w:t>
+        <w:t xml:space="preserve">Como última nota, se deja constancia de que tanto </w:t>
+      </w:r>
+      <w:proofErr w:type="spellStart"/>
+      <w:r>
+        <w:t>Meroquest</w:t>
+      </w:r>
+      <w:proofErr w:type="spellEnd"/>
+      <w:r>
+        <w:t xml:space="preserve"> como </w:t>
+      </w:r>
+      <w:proofErr w:type="spellStart"/>
+      <w:r>
+        <w:t>Jeroquest</w:t>
+      </w:r>
+      <w:proofErr w:type="spellEnd"/>
+      <w:r>
+        <w:t xml:space="preserve"> cuentan con salida por terminal, por lo que todo lo que está sucediendo se reporta a través de la consola de Java.</w:t>
       </w:r>
       <w:r>
         <w:br w:type="page"/>
@@ -1459,7 +1503,13 @@
         <w:t xml:space="preserve">Nada más iniciar Meroquest.jar, se mostrará </w:t>
       </w:r>
       <w:r>
-        <w:t>una pantalla de inicio con</w:t>
+        <w:t xml:space="preserve">una pantalla de </w:t>
+      </w:r>
+      <w:r>
+        <w:t>presentación</w:t>
+      </w:r>
+      <w:r>
+        <w:t xml:space="preserve"> con</w:t>
       </w:r>
       <w:r>
         <w:t xml:space="preserve"> un botón de Inicio.</w:t>
@@ -1663,7 +1713,13 @@
         <w:t>d</w:t>
       </w:r>
       <w:r>
-        <w:t>el número máximo de entidades designado en el menú principal. Y que cada vez que se salga sin utilizar el botón “Aceptar”, se perderá lo realizado en “Personalizar entidades”.</w:t>
+        <w:t>el número máximo de entidades designado en el menú principal</w:t>
+      </w:r>
+      <w:r>
+        <w:t xml:space="preserve"> (La entidad “Guardián” cuenta como héroe y monstruo al mismo tiempo, por lo que restará uno de ambos contadores)</w:t>
+      </w:r>
+      <w:r>
+        <w:t>. Y que cada vez que se salga sin utilizar el botón “Aceptar”, se perderá lo realizado en “Personalizar entidades”.</w:t>
       </w:r>
     </w:p>
     <w:p>
@@ -1685,6 +1741,7 @@
         <w:jc w:val="both"/>
       </w:pPr>
       <w:r>
+        <w:lastRenderedPageBreak/>
         <w:t xml:space="preserve">Tras haber personalizado al máximo la experiencia, se puede observar una vista previa desde la barra de menús en </w:t>
       </w:r>
       <w:proofErr w:type="spellStart"/>
@@ -1702,11 +1759,7 @@
         <w:t xml:space="preserve"> &gt; Vista Previa</w:t>
       </w:r>
       <w:r>
-        <w:t xml:space="preserve">. Se mostrará un texto con las entidades a utilizar. Existe también un botón “Actualizar” en caso de que se esté observando esta </w:t>
-      </w:r>
-      <w:r>
-        <w:lastRenderedPageBreak/>
-        <w:t>ventana mientras se personalizan entidades</w:t>
+        <w:t>. Se mostrará un texto con las entidades a utilizar. Existe también un botón “Actualizar” en caso de que se esté observando esta ventana mientras se personalizan entidades</w:t>
       </w:r>
       <w:r>
         <w:t>, en caso de que ésta no se actualice automáticamente</w:t>
@@ -2918,6 +2971,9 @@
     </w:p>
     <w:p>
       <w:r>
+        <w:rPr>
+          <w:noProof/>
+        </w:rPr>
         <w:drawing>
           <wp:inline distT="0" distB="0" distL="0" distR="0" wp14:anchorId="49325FA0" wp14:editId="2C8B6294">
             <wp:extent cx="2956816" cy="708721"/>
@@ -6277,6 +6333,50 @@
                 <w:bCs/>
                 <w:lang w:val="es-ES"/>
               </w:rPr>
+              <w:t>m.clear</w:t>
+            </w:r>
+            <w:proofErr w:type="spellEnd"/>
+            <w:r>
+              <w:rPr>
+                <w:b/>
+                <w:bCs/>
+                <w:lang w:val="es-ES"/>
+              </w:rPr>
+              <w:t>();</w:t>
+            </w:r>
+          </w:p>
+          <w:p>
+            <w:pPr>
+              <w:pStyle w:val="Code"/>
+              <w:rPr>
+                <w:b/>
+                <w:bCs/>
+                <w:lang w:val="es-ES"/>
+              </w:rPr>
+            </w:pPr>
+            <w:r>
+              <w:rPr>
+                <w:b/>
+                <w:bCs/>
+                <w:lang w:val="es-ES"/>
+              </w:rPr>
+              <w:tab/>
+            </w:r>
+            <w:r>
+              <w:rPr>
+                <w:b/>
+                <w:bCs/>
+                <w:lang w:val="es-ES"/>
+              </w:rPr>
+              <w:tab/>
+            </w:r>
+            <w:proofErr w:type="spellStart"/>
+            <w:r>
+              <w:rPr>
+                <w:b/>
+                <w:bCs/>
+                <w:lang w:val="es-ES"/>
+              </w:rPr>
               <w:t>for</w:t>
             </w:r>
             <w:proofErr w:type="spellEnd"/>
@@ -8426,7 +8526,21 @@
               <w:rPr>
                 <w:lang w:val="es-ES"/>
               </w:rPr>
-              <w:t xml:space="preserve"> void </w:t>
+              <w:t xml:space="preserve"> </w:t>
+            </w:r>
+            <w:proofErr w:type="spellStart"/>
+            <w:r>
+              <w:rPr>
+                <w:lang w:val="es-ES"/>
+              </w:rPr>
+              <w:t>void</w:t>
+            </w:r>
+            <w:proofErr w:type="spellEnd"/>
+            <w:r>
+              <w:rPr>
+                <w:lang w:val="es-ES"/>
+              </w:rPr>
+              <w:t xml:space="preserve"> </w:t>
             </w:r>
             <w:proofErr w:type="spellStart"/>
             <w:r>
@@ -30750,7 +30864,7 @@
         </mc:Choice>
         <mc:Fallback>
           <w:pict>
-            <v:rect w14:anchorId="46177330" id="Rectángulo 15" o:spid="_x0000_s1026" alt="&quot;&quot;" style="position:absolute;margin-left:0;margin-top:0;width:578.25pt;height:813pt;z-index:-251657216;visibility:visible;mso-wrap-style:square;mso-width-percent:1000;mso-height-percent:1000;mso-wrap-distance-left:9pt;mso-wrap-distance-top:0;mso-wrap-distance-right:9pt;mso-wrap-distance-bottom:0;mso-position-horizontal:center;mso-position-horizontal-relative:page;mso-position-vertical:center;mso-position-vertical-relative:page;mso-width-percent:1000;mso-height-percent:1000;mso-width-relative:page;mso-height-relative:page;v-text-anchor:middle" o:gfxdata="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" filled="f" strokecolor="#d3d3d3" strokeweight="20pt">
+            <v:rect w14:anchorId="213BB96E" id="Rectángulo 15" o:spid="_x0000_s1026" alt="&quot;&quot;" style="position:absolute;margin-left:0;margin-top:0;width:578.25pt;height:813pt;z-index:-251657216;visibility:visible;mso-wrap-style:square;mso-width-percent:1000;mso-height-percent:1000;mso-wrap-distance-left:9pt;mso-wrap-distance-top:0;mso-wrap-distance-right:9pt;mso-wrap-distance-bottom:0;mso-position-horizontal:center;mso-position-horizontal-relative:page;mso-position-vertical:center;mso-position-vertical-relative:page;mso-width-percent:1000;mso-height-percent:1000;mso-width-relative:page;mso-height-relative:page;v-text-anchor:middle" o:gfxdata="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" filled="f" strokecolor="#d3d3d3" strokeweight="20pt">
               <w10:wrap anchorx="page" anchory="page"/>
             </v:rect>
           </w:pict>
@@ -35397,6 +35511,7 @@
     <w:rsid w:val="00533DF3"/>
     <w:rsid w:val="00677BEC"/>
     <w:rsid w:val="00832A96"/>
+    <w:rsid w:val="00852E57"/>
     <w:rsid w:val="008B044A"/>
     <w:rsid w:val="00A0446C"/>
     <w:rsid w:val="00C079CD"/>

</xml_diff>